<commit_message>
Modified answers for analysis questions
</commit_message>
<xml_diff>
--- a/Instructions/Challenge 1 Questions.docx
+++ b/Instructions/Challenge 1 Questions.docx
@@ -247,10 +247,7 @@
     </w:p>
     <w:p>
       <w:r>
-        <w:t xml:space="preserve">1. </w:t>
-      </w:r>
-      <w:r>
-        <w:t>Use your data to determine whether the mean or the median better summarizes the data.</w:t>
+        <w:t>1. Use your data to determine whether the mean or the median better summarizes the data.</w:t>
       </w:r>
     </w:p>
     <w:p>
@@ -282,16 +279,16 @@
         <w:t>values within the left most bin.</w:t>
       </w:r>
       <w:r>
-        <w:t xml:space="preserve"> Thus, the mean would not be a good indicator for the average of the data as there are large values that causes the mean to be larger.</w:t>
+        <w:t xml:space="preserve"> Thus, the mean would not be a good indicator for the average of the data as there are large values that </w:t>
+      </w:r>
+      <w:r>
+        <w:t>skews the mean to be larger than the true average.</w:t>
       </w:r>
     </w:p>
     <w:p/>
     <w:p>
       <w:r>
-        <w:t xml:space="preserve">2. </w:t>
-      </w:r>
-      <w:r>
-        <w:t>Use your data to determine if there is more variability with successful or unsuccessful campaigns. Does this make sense? Why or why not?</w:t>
+        <w:t>2. Use your data to determine if there is more variability with successful or unsuccessful campaigns. Does this make sense? Why or why not?</w:t>
       </w:r>
     </w:p>
     <w:p>

</xml_diff>